<commit_message>
Arreglo notebook + informe
</commit_message>
<xml_diff>
--- a/Informe.docx
+++ b/Informe.docx
@@ -360,8 +360,16 @@
               <w:rPr>
                 <w:sz w:val="28"/>
               </w:rPr>
-              <w:t>Joaquin Lopez Saubidet</w:t>
+              <w:t xml:space="preserve">Joaquin Lopez </w:t>
             </w:r>
+            <w:proofErr w:type="spellStart"/>
+            <w:r>
+              <w:rPr>
+                <w:sz w:val="28"/>
+              </w:rPr>
+              <w:t>Saubidet</w:t>
+            </w:r>
+            <w:proofErr w:type="spellEnd"/>
           </w:p>
         </w:tc>
         <w:tc>
@@ -425,8 +433,16 @@
               <w:rPr>
                 <w:sz w:val="28"/>
               </w:rPr>
-              <w:t>Santiago Tadini</w:t>
+              <w:t xml:space="preserve">Santiago </w:t>
             </w:r>
+            <w:proofErr w:type="spellStart"/>
+            <w:r>
+              <w:rPr>
+                <w:sz w:val="28"/>
+              </w:rPr>
+              <w:t>Tadini</w:t>
+            </w:r>
+            <w:proofErr w:type="spellEnd"/>
           </w:p>
         </w:tc>
         <w:tc>
@@ -492,8 +508,16 @@
               <w:rPr>
                 <w:sz w:val="28"/>
               </w:rPr>
-              <w:t>Tomas Sabao</w:t>
+              <w:t xml:space="preserve">Tomas </w:t>
             </w:r>
+            <w:proofErr w:type="spellStart"/>
+            <w:r>
+              <w:rPr>
+                <w:sz w:val="28"/>
+              </w:rPr>
+              <w:t>Sabao</w:t>
+            </w:r>
+            <w:proofErr w:type="spellEnd"/>
           </w:p>
         </w:tc>
         <w:tc>
@@ -553,11 +577,19 @@
                 <w:sz w:val="28"/>
               </w:rPr>
             </w:pPr>
+            <w:proofErr w:type="spellStart"/>
             <w:r>
               <w:rPr>
                 <w:sz w:val="28"/>
               </w:rPr>
-              <w:t>Zugna, Federico</w:t>
+              <w:t>Zugna</w:t>
+            </w:r>
+            <w:proofErr w:type="spellEnd"/>
+            <w:r>
+              <w:rPr>
+                <w:sz w:val="28"/>
+              </w:rPr>
+              <w:t>, Federico</w:t>
             </w:r>
           </w:p>
         </w:tc>
@@ -967,11 +999,13 @@
         </w:numPr>
       </w:pPr>
       <w:bookmarkStart w:id="0" w:name="_Toc40380977"/>
+      <w:proofErr w:type="spellStart"/>
       <w:r>
         <w:lastRenderedPageBreak/>
         <w:t>Introduccion</w:t>
       </w:r>
       <w:bookmarkEnd w:id="0"/>
+      <w:proofErr w:type="spellEnd"/>
     </w:p>
     <w:p>
       <w:pPr>
@@ -1050,8 +1084,39 @@
           <w:sz w:val="21"/>
           <w:szCs w:val="21"/>
         </w:rPr>
-        <w:t xml:space="preserve"> - identificador unico para cada  tweet</w:t>
-      </w:r>
+        <w:t xml:space="preserve"> - identificador </w:t>
+      </w:r>
+      <w:proofErr w:type="spellStart"/>
+      <w:r>
+        <w:rPr>
+          <w:rFonts w:ascii="Arial" w:hAnsi="Arial" w:cs="Arial"/>
+          <w:color w:val="212529"/>
+          <w:sz w:val="21"/>
+          <w:szCs w:val="21"/>
+        </w:rPr>
+        <w:t>unico</w:t>
+      </w:r>
+      <w:proofErr w:type="spellEnd"/>
+      <w:r>
+        <w:rPr>
+          <w:rFonts w:ascii="Arial" w:hAnsi="Arial" w:cs="Arial"/>
+          <w:color w:val="212529"/>
+          <w:sz w:val="21"/>
+          <w:szCs w:val="21"/>
+        </w:rPr>
+        <w:t xml:space="preserve"> para </w:t>
+      </w:r>
+      <w:proofErr w:type="gramStart"/>
+      <w:r>
+        <w:rPr>
+          <w:rFonts w:ascii="Arial" w:hAnsi="Arial" w:cs="Arial"/>
+          <w:color w:val="212529"/>
+          <w:sz w:val="21"/>
+          <w:szCs w:val="21"/>
+        </w:rPr>
+        <w:t>cada  tweet</w:t>
+      </w:r>
+      <w:proofErr w:type="gramEnd"/>
     </w:p>
     <w:p>
       <w:pPr>
@@ -1070,6 +1135,7 @@
           <w:szCs w:val="21"/>
         </w:rPr>
       </w:pPr>
+      <w:proofErr w:type="spellStart"/>
       <w:r>
         <w:rPr>
           <w:rFonts w:ascii="Courier New" w:hAnsi="Courier New" w:cs="Courier New"/>
@@ -1080,6 +1146,7 @@
         </w:rPr>
         <w:t>text</w:t>
       </w:r>
+      <w:proofErr w:type="spellEnd"/>
       <w:r>
         <w:rPr>
           <w:rFonts w:ascii="Arial" w:hAnsi="Arial" w:cs="Arial"/>
@@ -1107,6 +1174,7 @@
           <w:szCs w:val="21"/>
         </w:rPr>
       </w:pPr>
+      <w:proofErr w:type="spellStart"/>
       <w:r>
         <w:rPr>
           <w:rFonts w:ascii="Courier New" w:hAnsi="Courier New" w:cs="Courier New"/>
@@ -1117,6 +1185,7 @@
         </w:rPr>
         <w:t>location</w:t>
       </w:r>
+      <w:proofErr w:type="spellEnd"/>
       <w:r>
         <w:rPr>
           <w:rFonts w:ascii="Arial" w:hAnsi="Arial" w:cs="Arial"/>
@@ -1144,6 +1213,7 @@
           <w:szCs w:val="21"/>
         </w:rPr>
       </w:pPr>
+      <w:proofErr w:type="spellStart"/>
       <w:r>
         <w:rPr>
           <w:rFonts w:ascii="Courier New" w:hAnsi="Courier New" w:cs="Courier New"/>
@@ -1154,6 +1224,7 @@
         </w:rPr>
         <w:t>keyword</w:t>
       </w:r>
+      <w:proofErr w:type="spellEnd"/>
       <w:r>
         <w:rPr>
           <w:rFonts w:ascii="Arial" w:hAnsi="Arial" w:cs="Arial"/>
@@ -1161,7 +1232,47 @@
           <w:sz w:val="21"/>
           <w:szCs w:val="21"/>
         </w:rPr>
-        <w:t xml:space="preserve"> - un keyword para el tweet  (podría faltar)</w:t>
+        <w:t xml:space="preserve"> - un </w:t>
+      </w:r>
+      <w:proofErr w:type="spellStart"/>
+      <w:r>
+        <w:rPr>
+          <w:rFonts w:ascii="Arial" w:hAnsi="Arial" w:cs="Arial"/>
+          <w:color w:val="212529"/>
+          <w:sz w:val="21"/>
+          <w:szCs w:val="21"/>
+        </w:rPr>
+        <w:t>keyword</w:t>
+      </w:r>
+      <w:proofErr w:type="spellEnd"/>
+      <w:r>
+        <w:rPr>
+          <w:rFonts w:ascii="Arial" w:hAnsi="Arial" w:cs="Arial"/>
+          <w:color w:val="212529"/>
+          <w:sz w:val="21"/>
+          <w:szCs w:val="21"/>
+        </w:rPr>
+        <w:t xml:space="preserve"> para el </w:t>
+      </w:r>
+      <w:proofErr w:type="gramStart"/>
+      <w:r>
+        <w:rPr>
+          <w:rFonts w:ascii="Arial" w:hAnsi="Arial" w:cs="Arial"/>
+          <w:color w:val="212529"/>
+          <w:sz w:val="21"/>
+          <w:szCs w:val="21"/>
+        </w:rPr>
+        <w:t>tweet  (</w:t>
+      </w:r>
+      <w:proofErr w:type="gramEnd"/>
+      <w:r>
+        <w:rPr>
+          <w:rFonts w:ascii="Arial" w:hAnsi="Arial" w:cs="Arial"/>
+          <w:color w:val="212529"/>
+          <w:sz w:val="21"/>
+          <w:szCs w:val="21"/>
+        </w:rPr>
+        <w:t>podría faltar)</w:t>
       </w:r>
     </w:p>
     <w:p>
@@ -1198,8 +1309,19 @@
           <w:sz w:val="21"/>
           <w:szCs w:val="21"/>
         </w:rPr>
-        <w:t xml:space="preserve"> - en train.csv, indica si se trata de un desastre real  (</w:t>
-      </w:r>
+        <w:t xml:space="preserve"> - en train.csv, indica si se trata de un desastre </w:t>
+      </w:r>
+      <w:proofErr w:type="gramStart"/>
+      <w:r>
+        <w:rPr>
+          <w:rFonts w:ascii="Arial" w:hAnsi="Arial" w:cs="Arial"/>
+          <w:color w:val="212529"/>
+          <w:sz w:val="21"/>
+          <w:szCs w:val="21"/>
+        </w:rPr>
+        <w:t>real  (</w:t>
+      </w:r>
+      <w:proofErr w:type="gramEnd"/>
       <w:r>
         <w:rPr>
           <w:rFonts w:ascii="Courier New" w:hAnsi="Courier New" w:cs="Courier New"/>
@@ -1407,7 +1529,23 @@
     </w:p>
     <w:p>
       <w:r>
-        <w:t>Pues tanto los tweets con menor (7 caract.) longitud como el mayor (163 caract.) se corresponden a tweets de casos no reales.</w:t>
+        <w:t xml:space="preserve">Pues tanto los tweets con menor (7 </w:t>
+      </w:r>
+      <w:proofErr w:type="spellStart"/>
+      <w:r>
+        <w:t>caract</w:t>
+      </w:r>
+      <w:proofErr w:type="spellEnd"/>
+      <w:r>
+        <w:t xml:space="preserve">.) longitud como el mayor (163 </w:t>
+      </w:r>
+      <w:proofErr w:type="spellStart"/>
+      <w:r>
+        <w:t>caract</w:t>
+      </w:r>
+      <w:proofErr w:type="spellEnd"/>
+      <w:r>
+        <w:t>.) se corresponden a tweets de casos no reales.</w:t>
       </w:r>
     </w:p>
     <w:p/>
@@ -1473,6 +1611,7 @@
       </w:r>
     </w:p>
     <w:p>
+      <w:proofErr w:type="spellStart"/>
       <w:r>
         <w:rPr>
           <w:b/>
@@ -1480,6 +1619,7 @@
         </w:rPr>
         <w:t>Obs</w:t>
       </w:r>
+      <w:proofErr w:type="spellEnd"/>
       <w:r>
         <w:rPr>
           <w:b/>
@@ -1536,7 +1676,23 @@
     </w:p>
     <w:p>
       <w:r>
-        <w:t xml:space="preserve">Del archivo de tweets tenemos la localización de algunos de estos, por lo que nos fijamos de donde vienen cada uno de estos y notamos que la mayoría fueron realizados en Estados Unidos, pues los tres primeros valores son Usa, United States y New York. También se observa que de los primeros 30 lugares de donde hay mayor cantidad de tweets realizados, el 50% son ciudades de EEUU. </w:t>
+        <w:t xml:space="preserve">Del archivo de tweets tenemos la localización de algunos de estos, por lo que nos fijamos de donde vienen cada uno de estos y notamos que la mayoría fueron realizados en Estados Unidos, pues los tres primeros valores son Usa, </w:t>
+      </w:r>
+      <w:proofErr w:type="spellStart"/>
+      <w:r>
+        <w:t>United</w:t>
+      </w:r>
+      <w:proofErr w:type="spellEnd"/>
+      <w:r>
+        <w:t xml:space="preserve"> </w:t>
+      </w:r>
+      <w:proofErr w:type="spellStart"/>
+      <w:r>
+        <w:t>States</w:t>
+      </w:r>
+      <w:proofErr w:type="spellEnd"/>
+      <w:r>
+        <w:t xml:space="preserve"> y New York. También se observa que de los primeros 30 lugares de donde hay mayor cantidad de tweets realizados, el 50% son ciudades de EEUU. </w:t>
       </w:r>
     </w:p>
     <w:p>
@@ -1651,18 +1807,39 @@
     <w:p>
       <w:r>
         <w:lastRenderedPageBreak/>
-        <w:t xml:space="preserve">Para las keyword en cada localidad, </w:t>
-      </w:r>
-      <w:r>
-        <w:t xml:space="preserve">solo en la localización USA hay dos palabras con dentro del top 20 de keywords. También se puede ver que hay localizaciones que no son ciudades o países, y tienen un numero bajo de repeticiones de la misma keyword, por lo que </w:t>
-      </w:r>
-      <w:r>
-        <w:t xml:space="preserve">se puede </w:t>
-      </w:r>
-      <w:r>
-        <w:t>pensar que es la misma persona o gente cercana a esta.</w:t>
-      </w:r>
-    </w:p>
+        <w:t xml:space="preserve">Separando las </w:t>
+      </w:r>
+      <w:proofErr w:type="spellStart"/>
+      <w:r>
+        <w:t>keywords</w:t>
+      </w:r>
+      <w:proofErr w:type="spellEnd"/>
+      <w:r>
+        <w:t xml:space="preserve"> de los casos reales y no reales, ninguna </w:t>
+      </w:r>
+      <w:proofErr w:type="spellStart"/>
+      <w:r>
+        <w:t>keyword</w:t>
+      </w:r>
+      <w:proofErr w:type="spellEnd"/>
+      <w:r>
+        <w:t xml:space="preserve"> está dentro del top 30 en ambos casos, siempre pertenece a algún grupo más fuerte que al otro.</w:t>
+      </w:r>
+    </w:p>
+    <w:p>
+      <w:r>
+        <w:t xml:space="preserve">También se puede notar que siempre las primeras 6 </w:t>
+      </w:r>
+      <w:proofErr w:type="spellStart"/>
+      <w:r>
+        <w:t>keywords</w:t>
+      </w:r>
+      <w:proofErr w:type="spellEnd"/>
+      <w:r>
+        <w:t xml:space="preserve"> de cada grupo están por encima de las 35 repeticiones:</w:t>
+      </w:r>
+    </w:p>
+    <w:p/>
     <w:p>
       <w:r>
         <w:rPr>
@@ -1670,10 +1847,10 @@
           <w:lang w:eastAsia="es-AR"/>
         </w:rPr>
         <w:drawing>
-          <wp:inline distT="0" distB="0" distL="0" distR="0" wp14:anchorId="27CD1279" wp14:editId="147A841D">
-            <wp:extent cx="5400040" cy="4634865"/>
+          <wp:inline distT="0" distB="0" distL="0" distR="0" wp14:anchorId="22B89EB4" wp14:editId="3DA9F783">
+            <wp:extent cx="5400040" cy="4711065"/>
             <wp:effectExtent l="0" t="0" r="0" b="0"/>
-            <wp:docPr id="8" name="Imagen 8"/>
+            <wp:docPr id="9" name="Imagen 9"/>
             <wp:cNvGraphicFramePr>
               <a:graphicFrameLocks xmlns:a="http://schemas.openxmlformats.org/drawingml/2006/main" noChangeAspect="1"/>
             </wp:cNvGraphicFramePr>
@@ -1693,6 +1870,148 @@
                   <pic:spPr>
                     <a:xfrm>
                       <a:off x="0" y="0"/>
+                      <a:ext cx="5400040" cy="4711065"/>
+                    </a:xfrm>
+                    <a:prstGeom prst="rect">
+                      <a:avLst/>
+                    </a:prstGeom>
+                  </pic:spPr>
+                </pic:pic>
+              </a:graphicData>
+            </a:graphic>
+          </wp:inline>
+        </w:drawing>
+      </w:r>
+    </w:p>
+    <w:p/>
+    <w:p>
+      <w:r>
+        <w:rPr>
+          <w:noProof/>
+          <w:lang w:eastAsia="es-AR"/>
+        </w:rPr>
+        <w:lastRenderedPageBreak/>
+        <w:drawing>
+          <wp:inline distT="0" distB="0" distL="0" distR="0" wp14:anchorId="3186134F" wp14:editId="340EEEE6">
+            <wp:extent cx="4543425" cy="3895607"/>
+            <wp:effectExtent l="0" t="0" r="0" b="0"/>
+            <wp:docPr id="10" name="Imagen 10"/>
+            <wp:cNvGraphicFramePr>
+              <a:graphicFrameLocks xmlns:a="http://schemas.openxmlformats.org/drawingml/2006/main" noChangeAspect="1"/>
+            </wp:cNvGraphicFramePr>
+            <a:graphic xmlns:a="http://schemas.openxmlformats.org/drawingml/2006/main">
+              <a:graphicData uri="http://schemas.openxmlformats.org/drawingml/2006/picture">
+                <pic:pic xmlns:pic="http://schemas.openxmlformats.org/drawingml/2006/picture">
+                  <pic:nvPicPr>
+                    <pic:cNvPr id="1" name=""/>
+                    <pic:cNvPicPr/>
+                  </pic:nvPicPr>
+                  <pic:blipFill rotWithShape="1">
+                    <a:blip r:embed="rId18"/>
+                    <a:srcRect r="125" b="-32"/>
+                    <a:stretch/>
+                  </pic:blipFill>
+                  <pic:spPr bwMode="auto">
+                    <a:xfrm>
+                      <a:off x="0" y="0"/>
+                      <a:ext cx="4551134" cy="3902217"/>
+                    </a:xfrm>
+                    <a:prstGeom prst="rect">
+                      <a:avLst/>
+                    </a:prstGeom>
+                    <a:ln>
+                      <a:noFill/>
+                    </a:ln>
+                    <a:extLst>
+                      <a:ext uri="{53640926-AAD7-44D8-BBD7-CCE9431645EC}">
+                        <a14:shadowObscured xmlns:a14="http://schemas.microsoft.com/office/drawing/2010/main"/>
+                      </a:ext>
+                    </a:extLst>
+                  </pic:spPr>
+                </pic:pic>
+              </a:graphicData>
+            </a:graphic>
+          </wp:inline>
+        </w:drawing>
+      </w:r>
+    </w:p>
+    <w:p/>
+    <w:p>
+      <w:r>
+        <w:br w:type="page"/>
+      </w:r>
+    </w:p>
+    <w:p>
+      <w:bookmarkStart w:id="2" w:name="_GoBack"/>
+      <w:bookmarkEnd w:id="2"/>
+      <w:r>
+        <w:lastRenderedPageBreak/>
+        <w:t xml:space="preserve">Para las </w:t>
+      </w:r>
+      <w:proofErr w:type="spellStart"/>
+      <w:r>
+        <w:t>keyword</w:t>
+      </w:r>
+      <w:proofErr w:type="spellEnd"/>
+      <w:r>
+        <w:t xml:space="preserve"> en cada localidad, </w:t>
+      </w:r>
+      <w:r>
+        <w:t xml:space="preserve">solo en la localización USA hay dos palabras con dentro del top 20 de </w:t>
+      </w:r>
+      <w:proofErr w:type="spellStart"/>
+      <w:r>
+        <w:t>keywords</w:t>
+      </w:r>
+      <w:proofErr w:type="spellEnd"/>
+      <w:r>
+        <w:t xml:space="preserve">. También se puede ver que hay localizaciones que no son ciudades o países, y tienen un numero bajo de repeticiones de la misma </w:t>
+      </w:r>
+      <w:proofErr w:type="spellStart"/>
+      <w:r>
+        <w:t>keyword</w:t>
+      </w:r>
+      <w:proofErr w:type="spellEnd"/>
+      <w:r>
+        <w:t xml:space="preserve">, por lo que </w:t>
+      </w:r>
+      <w:r>
+        <w:t xml:space="preserve">se puede </w:t>
+      </w:r>
+      <w:r>
+        <w:t>pensar que es la misma persona o gente cercana a esta.</w:t>
+      </w:r>
+    </w:p>
+    <w:p>
+      <w:r>
+        <w:rPr>
+          <w:noProof/>
+          <w:lang w:eastAsia="es-AR"/>
+        </w:rPr>
+        <w:drawing>
+          <wp:inline distT="0" distB="0" distL="0" distR="0" wp14:anchorId="27CD1279" wp14:editId="147A841D">
+            <wp:extent cx="5400040" cy="4634865"/>
+            <wp:effectExtent l="0" t="0" r="0" b="0"/>
+            <wp:docPr id="8" name="Imagen 8"/>
+            <wp:cNvGraphicFramePr>
+              <a:graphicFrameLocks xmlns:a="http://schemas.openxmlformats.org/drawingml/2006/main" noChangeAspect="1"/>
+            </wp:cNvGraphicFramePr>
+            <a:graphic xmlns:a="http://schemas.openxmlformats.org/drawingml/2006/main">
+              <a:graphicData uri="http://schemas.openxmlformats.org/drawingml/2006/picture">
+                <pic:pic xmlns:pic="http://schemas.openxmlformats.org/drawingml/2006/picture">
+                  <pic:nvPicPr>
+                    <pic:cNvPr id="1" name=""/>
+                    <pic:cNvPicPr/>
+                  </pic:nvPicPr>
+                  <pic:blipFill>
+                    <a:blip r:embed="rId19"/>
+                    <a:stretch>
+                      <a:fillRect/>
+                    </a:stretch>
+                  </pic:blipFill>
+                  <pic:spPr>
+                    <a:xfrm>
+                      <a:off x="0" y="0"/>
                       <a:ext cx="5400040" cy="4634865"/>
                     </a:xfrm>
                     <a:prstGeom prst="rect">
@@ -1705,8 +2024,6 @@
           </wp:inline>
         </w:drawing>
       </w:r>
-      <w:bookmarkStart w:id="2" w:name="_GoBack"/>
-      <w:bookmarkEnd w:id="2"/>
     </w:p>
     <w:p/>
     <w:p>
@@ -1746,7 +2063,7 @@
       </w:r>
     </w:p>
     <w:sectPr>
-      <w:footerReference w:type="default" r:id="rId18"/>
+      <w:footerReference w:type="default" r:id="rId20"/>
       <w:pgSz w:w="11906" w:h="16838"/>
       <w:pgMar w:top="1417" w:right="1701" w:bottom="1417" w:left="1701" w:header="708" w:footer="227" w:gutter="0"/>
       <w:cols w:space="708"/>
@@ -1840,7 +2157,7 @@
         <w:noProof/>
         <w:lang w:val="es-ES"/>
       </w:rPr>
-      <w:t>10</w:t>
+      <w:t>12</w:t>
     </w:r>
     <w:r>
       <w:rPr>
@@ -4355,7 +4672,7 @@
 </file>
 
 <file path=customXml/itemProps1.xml><?xml version="1.0" encoding="utf-8"?>
-<ds:datastoreItem xmlns:ds="http://schemas.openxmlformats.org/officeDocument/2006/customXml" ds:itemID="{EEB2C2F3-643E-4555-9590-24C1A7CE5139}">
+<ds:datastoreItem xmlns:ds="http://schemas.openxmlformats.org/officeDocument/2006/customXml" ds:itemID="{58E84994-622B-4EEC-94D4-23BE697BFEE8}">
   <ds:schemaRefs>
     <ds:schemaRef ds:uri="http://schemas.openxmlformats.org/officeDocument/2006/bibliography"/>
   </ds:schemaRefs>

</xml_diff>